<commit_message>
Anexo de leyenda a documentos
</commit_message>
<xml_diff>
--- a/A-DOCUMENTACION/001. ACTA DE REUNION.docx
+++ b/A-DOCUMENTACION/001. ACTA DE REUNION.docx
@@ -12,6 +12,8 @@
           <w:lang w:val="pt-BR"/>
         </w:rPr>
       </w:pPr>
+      <w:bookmarkStart w:id="0" w:name="_GoBack"/>
+      <w:bookmarkEnd w:id="0"/>
     </w:p>
     <w:p>
       <w:pPr>
@@ -1570,8 +1572,6 @@
                 <w:sz w:val="22"/>
               </w:rPr>
             </w:pPr>
-            <w:bookmarkStart w:id="0" w:name="_GoBack"/>
-            <w:bookmarkEnd w:id="0"/>
           </w:p>
         </w:tc>
         <w:tc>
@@ -1633,7 +1633,11 @@
       </w:r>
     </w:p>
     <w:sectPr>
-      <w:headerReference w:type="default" r:id="rId8"/>
+      <w:headerReference w:type="even" r:id="rId8"/>
+      <w:headerReference w:type="default" r:id="rId9"/>
+      <w:footerReference w:type="even" r:id="rId10"/>
+      <w:footerReference w:type="default" r:id="rId11"/>
+      <w:headerReference w:type="first" r:id="rId12"/>
       <w:type w:val="oddPage"/>
       <w:pgSz w:w="12242" w:h="15842" w:code="1"/>
       <w:pgMar w:top="1701" w:right="851" w:bottom="902" w:left="851" w:header="720" w:footer="397" w:gutter="0"/>
@@ -1663,6 +1667,56 @@
 </w:endnotes>
 </file>
 
+<file path=word/footer1.xml><?xml version="1.0" encoding="utf-8"?>
+<w:ftr xmlns:wpc="http://schemas.microsoft.com/office/word/2010/wordprocessingCanvas" xmlns:mc="http://schemas.openxmlformats.org/markup-compatibility/2006" xmlns:o="urn:schemas-microsoft-com:office:office" xmlns:r="http://schemas.openxmlformats.org/officeDocument/2006/relationships" xmlns:m="http://schemas.openxmlformats.org/officeDocument/2006/math" xmlns:v="urn:schemas-microsoft-com:vml" xmlns:wp14="http://schemas.microsoft.com/office/word/2010/wordprocessingDrawing" xmlns:wp="http://schemas.openxmlformats.org/drawingml/2006/wordprocessingDrawing" xmlns:w10="urn:schemas-microsoft-com:office:word" xmlns:w="http://schemas.openxmlformats.org/wordprocessingml/2006/main" xmlns:w14="http://schemas.microsoft.com/office/word/2010/wordml" xmlns:w15="http://schemas.microsoft.com/office/word/2012/wordml" xmlns:wpg="http://schemas.microsoft.com/office/word/2010/wordprocessingGroup" xmlns:wpi="http://schemas.microsoft.com/office/word/2010/wordprocessingInk" xmlns:wne="http://schemas.microsoft.com/office/word/2006/wordml" xmlns:wps="http://schemas.microsoft.com/office/word/2010/wordprocessingShape" mc:Ignorable="w14 w15 wp14">
+  <w:p>
+    <w:pPr>
+      <w:pStyle w:val="Piedepgina"/>
+    </w:pPr>
+  </w:p>
+</w:ftr>
+</file>
+
+<file path=word/footer2.xml><?xml version="1.0" encoding="utf-8"?>
+<w:ftr xmlns:wpc="http://schemas.microsoft.com/office/word/2010/wordprocessingCanvas" xmlns:mc="http://schemas.openxmlformats.org/markup-compatibility/2006" xmlns:o="urn:schemas-microsoft-com:office:office" xmlns:r="http://schemas.openxmlformats.org/officeDocument/2006/relationships" xmlns:m="http://schemas.openxmlformats.org/officeDocument/2006/math" xmlns:v="urn:schemas-microsoft-com:vml" xmlns:wp14="http://schemas.microsoft.com/office/word/2010/wordprocessingDrawing" xmlns:wp="http://schemas.openxmlformats.org/drawingml/2006/wordprocessingDrawing" xmlns:w10="urn:schemas-microsoft-com:office:word" xmlns:w="http://schemas.openxmlformats.org/wordprocessingml/2006/main" xmlns:w14="http://schemas.microsoft.com/office/word/2010/wordml" xmlns:w15="http://schemas.microsoft.com/office/word/2012/wordml" xmlns:wpg="http://schemas.microsoft.com/office/word/2010/wordprocessingGroup" xmlns:wpi="http://schemas.microsoft.com/office/word/2010/wordprocessingInk" xmlns:wne="http://schemas.microsoft.com/office/word/2006/wordml" xmlns:wps="http://schemas.microsoft.com/office/word/2010/wordprocessingShape" mc:Ignorable="w14 w15 wp14">
+  <w:p>
+    <w:pPr>
+      <w:pStyle w:val="Piedepgina"/>
+      <w:jc w:val="both"/>
+      <w:rPr>
+        <w:rFonts w:asciiTheme="minorHAnsi" w:hAnsiTheme="minorHAnsi"/>
+        <w:sz w:val="20"/>
+        <w:szCs w:val="21"/>
+      </w:rPr>
+    </w:pPr>
+    <w:r>
+      <w:rPr>
+        <w:rFonts w:asciiTheme="minorHAnsi" w:hAnsiTheme="minorHAnsi"/>
+        <w:sz w:val="20"/>
+        <w:szCs w:val="21"/>
+      </w:rPr>
+      <w:t>Se prohíbe la reproducción parcial o total de est</w:t>
+    </w:r>
+    <w:r>
+      <w:rPr>
+        <w:rFonts w:asciiTheme="minorHAnsi" w:hAnsiTheme="minorHAnsi"/>
+        <w:sz w:val="20"/>
+        <w:szCs w:val="21"/>
+      </w:rPr>
+      <w:t>e documento, por cualquier medio</w:t>
+    </w:r>
+    <w:r>
+      <w:rPr>
+        <w:rFonts w:asciiTheme="minorHAnsi" w:hAnsiTheme="minorHAnsi"/>
+        <w:sz w:val="20"/>
+        <w:szCs w:val="21"/>
+      </w:rPr>
+      <w:t>, sin autorización de la Dirección de Comercial de Carnes Frías del Norte. Este documento contiene información confidencial y de uso exclusivo de personal de CCFN.</w:t>
+    </w:r>
+  </w:p>
+</w:ftr>
+</file>
+
 <file path=word/footnotes.xml><?xml version="1.0" encoding="utf-8"?>
 <w:footnotes xmlns:wpc="http://schemas.microsoft.com/office/word/2010/wordprocessingCanvas" xmlns:mc="http://schemas.openxmlformats.org/markup-compatibility/2006" xmlns:o="urn:schemas-microsoft-com:office:office" xmlns:r="http://schemas.openxmlformats.org/officeDocument/2006/relationships" xmlns:m="http://schemas.openxmlformats.org/officeDocument/2006/math" xmlns:v="urn:schemas-microsoft-com:vml" xmlns:wp14="http://schemas.microsoft.com/office/word/2010/wordprocessingDrawing" xmlns:wp="http://schemas.openxmlformats.org/drawingml/2006/wordprocessingDrawing" xmlns:w10="urn:schemas-microsoft-com:office:word" xmlns:w="http://schemas.openxmlformats.org/wordprocessingml/2006/main" xmlns:w14="http://schemas.microsoft.com/office/word/2010/wordml" xmlns:w15="http://schemas.microsoft.com/office/word/2012/wordml" xmlns:wpg="http://schemas.microsoft.com/office/word/2010/wordprocessingGroup" xmlns:wpi="http://schemas.microsoft.com/office/word/2010/wordprocessingInk" xmlns:wne="http://schemas.microsoft.com/office/word/2006/wordml" xmlns:wps="http://schemas.microsoft.com/office/word/2010/wordprocessingShape" mc:Ignorable="w14 w15 wp14">
   <w:footnote w:type="separator" w:id="-1">
@@ -1683,6 +1737,16 @@
 </file>
 
 <file path=word/header1.xml><?xml version="1.0" encoding="utf-8"?>
+<w:hdr xmlns:wpc="http://schemas.microsoft.com/office/word/2010/wordprocessingCanvas" xmlns:mc="http://schemas.openxmlformats.org/markup-compatibility/2006" xmlns:o="urn:schemas-microsoft-com:office:office" xmlns:r="http://schemas.openxmlformats.org/officeDocument/2006/relationships" xmlns:m="http://schemas.openxmlformats.org/officeDocument/2006/math" xmlns:v="urn:schemas-microsoft-com:vml" xmlns:wp14="http://schemas.microsoft.com/office/word/2010/wordprocessingDrawing" xmlns:wp="http://schemas.openxmlformats.org/drawingml/2006/wordprocessingDrawing" xmlns:w10="urn:schemas-microsoft-com:office:word" xmlns:w="http://schemas.openxmlformats.org/wordprocessingml/2006/main" xmlns:w14="http://schemas.microsoft.com/office/word/2010/wordml" xmlns:w15="http://schemas.microsoft.com/office/word/2012/wordml" xmlns:wpg="http://schemas.microsoft.com/office/word/2010/wordprocessingGroup" xmlns:wpi="http://schemas.microsoft.com/office/word/2010/wordprocessingInk" xmlns:wne="http://schemas.microsoft.com/office/word/2006/wordml" xmlns:wps="http://schemas.microsoft.com/office/word/2010/wordprocessingShape" mc:Ignorable="w14 w15 wp14">
+  <w:p>
+    <w:pPr>
+      <w:pStyle w:val="Encabezado"/>
+    </w:pPr>
+  </w:p>
+</w:hdr>
+</file>
+
+<file path=word/header2.xml><?xml version="1.0" encoding="utf-8"?>
 <w:hdr xmlns:wpc="http://schemas.microsoft.com/office/word/2010/wordprocessingCanvas" xmlns:mc="http://schemas.openxmlformats.org/markup-compatibility/2006" xmlns:o="urn:schemas-microsoft-com:office:office" xmlns:r="http://schemas.openxmlformats.org/officeDocument/2006/relationships" xmlns:m="http://schemas.openxmlformats.org/officeDocument/2006/math" xmlns:v="urn:schemas-microsoft-com:vml" xmlns:wp14="http://schemas.microsoft.com/office/word/2010/wordprocessingDrawing" xmlns:wp="http://schemas.openxmlformats.org/drawingml/2006/wordprocessingDrawing" xmlns:w10="urn:schemas-microsoft-com:office:word" xmlns:w="http://schemas.openxmlformats.org/wordprocessingml/2006/main" xmlns:w14="http://schemas.microsoft.com/office/word/2010/wordml" xmlns:w15="http://schemas.microsoft.com/office/word/2012/wordml" xmlns:wpg="http://schemas.microsoft.com/office/word/2010/wordprocessingGroup" xmlns:wpi="http://schemas.microsoft.com/office/word/2010/wordprocessingInk" xmlns:wne="http://schemas.microsoft.com/office/word/2006/wordml" xmlns:wps="http://schemas.microsoft.com/office/word/2010/wordprocessingShape" mc:Ignorable="w14 w15 wp14">
   <w:tbl>
     <w:tblPr>
@@ -1777,13 +1841,13 @@
             <w:pStyle w:val="Encabezado"/>
             <w:jc w:val="center"/>
             <w:rPr>
-              <w:rFonts w:cs="Arial"/>
+              <w:rFonts w:asciiTheme="minorHAnsi" w:hAnsiTheme="minorHAnsi" w:cs="Arial"/>
               <w:b/>
             </w:rPr>
           </w:pPr>
           <w:r>
             <w:rPr>
-              <w:rFonts w:cs="Arial"/>
+              <w:rFonts w:asciiTheme="minorHAnsi" w:hAnsiTheme="minorHAnsi" w:cs="Arial"/>
               <w:b/>
               <w:sz w:val="28"/>
             </w:rPr>
@@ -1803,12 +1867,16 @@
           <w:pPr>
             <w:pStyle w:val="Encabezado"/>
             <w:rPr>
+              <w:rFonts w:asciiTheme="minorHAnsi" w:hAnsiTheme="minorHAnsi"/>
               <w:b/>
+              <w:sz w:val="22"/>
             </w:rPr>
           </w:pPr>
           <w:r>
             <w:rPr>
+              <w:rFonts w:asciiTheme="minorHAnsi" w:hAnsiTheme="minorHAnsi"/>
               <w:b/>
+              <w:sz w:val="22"/>
             </w:rPr>
             <w:t>Código.</w:t>
           </w:r>
@@ -1932,12 +2000,16 @@
           <w:pPr>
             <w:pStyle w:val="Encabezado"/>
             <w:rPr>
+              <w:rFonts w:asciiTheme="minorHAnsi" w:hAnsiTheme="minorHAnsi"/>
               <w:b/>
+              <w:sz w:val="22"/>
             </w:rPr>
           </w:pPr>
           <w:r>
             <w:rPr>
+              <w:rFonts w:asciiTheme="minorHAnsi" w:hAnsiTheme="minorHAnsi"/>
               <w:b/>
+              <w:sz w:val="22"/>
             </w:rPr>
             <w:t>Revisión.</w:t>
           </w:r>
@@ -1999,45 +2071,51 @@
           <w:pPr>
             <w:pStyle w:val="Encabezado"/>
             <w:rPr>
+              <w:rFonts w:asciiTheme="minorHAnsi" w:hAnsiTheme="minorHAnsi"/>
               <w:b/>
+              <w:sz w:val="22"/>
             </w:rPr>
           </w:pPr>
           <w:r>
             <w:rPr>
+              <w:rFonts w:asciiTheme="minorHAnsi" w:hAnsiTheme="minorHAnsi"/>
               <w:b/>
+              <w:sz w:val="22"/>
             </w:rPr>
             <w:t>Pagina.</w:t>
           </w:r>
           <w:r>
             <w:rPr>
+              <w:rFonts w:asciiTheme="minorHAnsi" w:hAnsiTheme="minorHAnsi"/>
               <w:b/>
+              <w:sz w:val="20"/>
             </w:rPr>
             <w:t xml:space="preserve"> </w:t>
           </w:r>
           <w:r>
             <w:rPr>
-              <w:rFonts w:cs="Arial"/>
+              <w:rFonts w:asciiTheme="minorHAnsi" w:hAnsiTheme="minorHAnsi" w:cs="Arial"/>
               <w:sz w:val="20"/>
             </w:rPr>
             <w:fldChar w:fldCharType="begin"/>
           </w:r>
           <w:r>
             <w:rPr>
-              <w:rFonts w:cs="Arial"/>
+              <w:rFonts w:asciiTheme="minorHAnsi" w:hAnsiTheme="minorHAnsi" w:cs="Arial"/>
               <w:sz w:val="20"/>
             </w:rPr>
             <w:instrText xml:space="preserve"> PAGE  \* Arabic </w:instrText>
           </w:r>
           <w:r>
             <w:rPr>
-              <w:rFonts w:cs="Arial"/>
+              <w:rFonts w:asciiTheme="minorHAnsi" w:hAnsiTheme="minorHAnsi" w:cs="Arial"/>
               <w:sz w:val="20"/>
             </w:rPr>
             <w:fldChar w:fldCharType="separate"/>
           </w:r>
           <w:r>
             <w:rPr>
-              <w:rFonts w:cs="Arial"/>
+              <w:rFonts w:asciiTheme="minorHAnsi" w:hAnsiTheme="minorHAnsi" w:cs="Arial"/>
               <w:noProof/>
               <w:sz w:val="20"/>
             </w:rPr>
@@ -2045,7 +2123,7 @@
           </w:r>
           <w:r>
             <w:rPr>
-              <w:rFonts w:cs="Arial"/>
+              <w:rFonts w:asciiTheme="minorHAnsi" w:hAnsiTheme="minorHAnsi" w:cs="Arial"/>
               <w:sz w:val="20"/>
             </w:rPr>
             <w:fldChar w:fldCharType="end"/>
@@ -2068,6 +2146,16 @@
       </w:tc>
     </w:tr>
   </w:tbl>
+  <w:p>
+    <w:pPr>
+      <w:pStyle w:val="Encabezado"/>
+    </w:pPr>
+  </w:p>
+</w:hdr>
+</file>
+
+<file path=word/header3.xml><?xml version="1.0" encoding="utf-8"?>
+<w:hdr xmlns:wpc="http://schemas.microsoft.com/office/word/2010/wordprocessingCanvas" xmlns:mc="http://schemas.openxmlformats.org/markup-compatibility/2006" xmlns:o="urn:schemas-microsoft-com:office:office" xmlns:r="http://schemas.openxmlformats.org/officeDocument/2006/relationships" xmlns:m="http://schemas.openxmlformats.org/officeDocument/2006/math" xmlns:v="urn:schemas-microsoft-com:vml" xmlns:wp14="http://schemas.microsoft.com/office/word/2010/wordprocessingDrawing" xmlns:wp="http://schemas.openxmlformats.org/drawingml/2006/wordprocessingDrawing" xmlns:w10="urn:schemas-microsoft-com:office:word" xmlns:w="http://schemas.openxmlformats.org/wordprocessingml/2006/main" xmlns:w14="http://schemas.microsoft.com/office/word/2010/wordml" xmlns:w15="http://schemas.microsoft.com/office/word/2012/wordml" xmlns:wpg="http://schemas.microsoft.com/office/word/2010/wordprocessingGroup" xmlns:wpi="http://schemas.microsoft.com/office/word/2010/wordprocessingInk" xmlns:wne="http://schemas.microsoft.com/office/word/2006/wordml" xmlns:wps="http://schemas.microsoft.com/office/word/2010/wordprocessingShape" mc:Ignorable="w14 w15 wp14">
   <w:p>
     <w:pPr>
       <w:pStyle w:val="Encabezado"/>
@@ -6234,6 +6322,7 @@
       <w:lang w:val="en-US" w:eastAsia="en-US"/>
     </w:rPr>
     <w:tblPr>
+      <w:tblInd w:w="0" w:type="dxa"/>
       <w:tblBorders>
         <w:top w:val="single" w:sz="4" w:space="0" w:color="auto"/>
         <w:left w:val="single" w:sz="4" w:space="0" w:color="auto"/>
@@ -6242,6 +6331,12 @@
         <w:insideH w:val="single" w:sz="4" w:space="0" w:color="auto"/>
         <w:insideV w:val="single" w:sz="4" w:space="0" w:color="auto"/>
       </w:tblBorders>
+      <w:tblCellMar>
+        <w:top w:w="0" w:type="dxa"/>
+        <w:left w:w="108" w:type="dxa"/>
+        <w:bottom w:w="0" w:type="dxa"/>
+        <w:right w:w="108" w:type="dxa"/>
+      </w:tblCellMar>
     </w:tblPr>
   </w:style>
   <w:style w:type="paragraph" w:styleId="Prrafodelista">
@@ -6268,6 +6363,7 @@
       <w:lang w:val="es-MX" w:eastAsia="en-US"/>
     </w:rPr>
     <w:tblPr>
+      <w:tblInd w:w="0" w:type="dxa"/>
       <w:tblBorders>
         <w:top w:val="single" w:sz="6" w:space="0" w:color="auto"/>
         <w:left w:val="single" w:sz="6" w:space="0" w:color="auto"/>
@@ -6276,6 +6372,12 @@
         <w:insideH w:val="single" w:sz="6" w:space="0" w:color="auto"/>
         <w:insideV w:val="single" w:sz="6" w:space="0" w:color="auto"/>
       </w:tblBorders>
+      <w:tblCellMar>
+        <w:top w:w="0" w:type="dxa"/>
+        <w:left w:w="108" w:type="dxa"/>
+        <w:bottom w:w="0" w:type="dxa"/>
+        <w:right w:w="108" w:type="dxa"/>
+      </w:tblCellMar>
     </w:tblPr>
   </w:style>
 </w:styles>
@@ -6569,7 +6671,7 @@
 </file>
 
 <file path=customXml/itemProps1.xml><?xml version="1.0" encoding="utf-8"?>
-<ds:datastoreItem xmlns:ds="http://schemas.openxmlformats.org/officeDocument/2006/customXml" ds:itemID="{ED1451AB-AC8D-4A06-90B2-71EBE1A03B56}">
+<ds:datastoreItem xmlns:ds="http://schemas.openxmlformats.org/officeDocument/2006/customXml" ds:itemID="{59651F35-B4B8-4A87-9E17-A5005F27299C}">
   <ds:schemaRefs>
     <ds:schemaRef ds:uri="http://schemas.openxmlformats.org/officeDocument/2006/bibliography"/>
   </ds:schemaRefs>

</xml_diff>